<commit_message>
swah in dein gsicht bis es bricht morruk
</commit_message>
<xml_diff>
--- a/Dokumente/Pflichtenheft_JumpAndRunMaker.docx
+++ b/Dokumente/Pflichtenheft_JumpAndRunMaker.docx
@@ -106,7 +106,7 @@
                             <w:txbxContent>
                               <w:p>
                                 <w:pPr>
-                                  <w:pStyle w:val="KeinLeerraum"/>
+                                  <w:pStyle w:val="NoSpacing"/>
                                   <w:spacing w:before="40" w:after="560" w:line="216" w:lineRule="auto"/>
                                   <w:rPr>
                                     <w:color w:val="5B9BD5" w:themeColor="accent1"/>
@@ -128,6 +128,7 @@
                                     <w:dataBinding w:prefixMappings="xmlns:ns0='http://purl.org/dc/elements/1.1/' xmlns:ns1='http://schemas.openxmlformats.org/package/2006/metadata/core-properties' " w:xpath="/ns1:coreProperties[1]/ns0:title[1]" w:storeItemID="{6C3C8BC8-F283-45AE-878A-BAB7291924A1}"/>
                                     <w:text/>
                                   </w:sdtPr>
+                                  <w:sdtEndPr/>
                                   <w:sdtContent>
                                     <w:r>
                                       <w:rPr>
@@ -156,10 +157,11 @@
                                   <w:dataBinding w:prefixMappings="xmlns:ns0='http://purl.org/dc/elements/1.1/' xmlns:ns1='http://schemas.openxmlformats.org/package/2006/metadata/core-properties' " w:xpath="/ns1:coreProperties[1]/ns0:subject[1]" w:storeItemID="{6C3C8BC8-F283-45AE-878A-BAB7291924A1}"/>
                                   <w:text/>
                                 </w:sdtPr>
+                                <w:sdtEndPr/>
                                 <w:sdtContent>
                                   <w:p>
                                     <w:pPr>
-                                      <w:pStyle w:val="KeinLeerraum"/>
+                                      <w:pStyle w:val="NoSpacing"/>
                                       <w:spacing w:before="40" w:after="40"/>
                                       <w:rPr>
                                         <w:caps/>
@@ -196,10 +198,11 @@
                                   <w:dataBinding w:prefixMappings="xmlns:ns0='http://purl.org/dc/elements/1.1/' xmlns:ns1='http://schemas.openxmlformats.org/package/2006/metadata/core-properties' " w:xpath="/ns1:coreProperties[1]/ns0:creator[1]" w:storeItemID="{6C3C8BC8-F283-45AE-878A-BAB7291924A1}"/>
                                   <w:text/>
                                 </w:sdtPr>
+                                <w:sdtEndPr/>
                                 <w:sdtContent>
                                   <w:p>
                                     <w:pPr>
-                                      <w:pStyle w:val="KeinLeerraum"/>
+                                      <w:pStyle w:val="NoSpacing"/>
                                       <w:spacing w:before="80" w:after="40"/>
                                       <w:rPr>
                                         <w:caps/>
@@ -462,10 +465,11 @@
                                     <w:calendar w:val="gregorian"/>
                                   </w:date>
                                 </w:sdtPr>
+                                <w:sdtEndPr/>
                                 <w:sdtContent>
                                   <w:p>
                                     <w:pPr>
-                                      <w:pStyle w:val="KeinLeerraum"/>
+                                      <w:pStyle w:val="NoSpacing"/>
                                       <w:jc w:val="right"/>
                                       <w:rPr>
                                         <w:color w:val="FFFFFF" w:themeColor="background1"/>
@@ -1871,84 +1875,92 @@
                 <w:lang w:eastAsia="de-DE"/>
               </w:rPr>
             </w:pPr>
-          </w:p>
-        </w:tc>
-        <w:tc>
-          <w:tcPr>
-            <w:tcW w:w="1418" w:type="dxa"/>
-          </w:tcPr>
-          <w:p>
-            <w:pPr>
-              <w:widowControl w:val="0"/>
-              <w:spacing w:before="60" w:after="60" w:line="300" w:lineRule="atLeast"/>
+            <w:r>
               <w:rPr>
                 <w:rFonts w:eastAsia="Times New Roman"/>
                 <w:szCs w:val="20"/>
                 <w:lang w:eastAsia="de-DE"/>
               </w:rPr>
-            </w:pPr>
-            <w:r>
+              <w:t>Vojnovic</w:t>
+            </w:r>
+          </w:p>
+        </w:tc>
+        <w:tc>
+          <w:tcPr>
+            <w:tcW w:w="1418" w:type="dxa"/>
+          </w:tcPr>
+          <w:p>
+            <w:pPr>
+              <w:widowControl w:val="0"/>
+              <w:spacing w:before="60" w:after="60" w:line="300" w:lineRule="atLeast"/>
               <w:rPr>
                 <w:rFonts w:eastAsia="Times New Roman"/>
                 <w:szCs w:val="20"/>
                 <w:lang w:eastAsia="de-DE"/>
               </w:rPr>
-              <w:t>18.11</w:t>
-            </w:r>
+            </w:pPr>
             <w:r>
               <w:rPr>
                 <w:rFonts w:eastAsia="Times New Roman"/>
                 <w:szCs w:val="20"/>
                 <w:lang w:eastAsia="de-DE"/>
               </w:rPr>
-              <w:t>.2016</w:t>
-            </w:r>
-          </w:p>
-        </w:tc>
-        <w:tc>
-          <w:tcPr>
-            <w:tcW w:w="1275" w:type="dxa"/>
-          </w:tcPr>
-          <w:p>
-            <w:pPr>
-              <w:widowControl w:val="0"/>
-              <w:spacing w:before="60" w:after="60" w:line="300" w:lineRule="atLeast"/>
+              <w:t>18.11</w:t>
+            </w:r>
+            <w:r>
               <w:rPr>
                 <w:rFonts w:eastAsia="Times New Roman"/>
                 <w:szCs w:val="20"/>
                 <w:lang w:eastAsia="de-DE"/>
               </w:rPr>
-            </w:pPr>
-            <w:r>
+              <w:t>.2016</w:t>
+            </w:r>
+          </w:p>
+        </w:tc>
+        <w:tc>
+          <w:tcPr>
+            <w:tcW w:w="1275" w:type="dxa"/>
+          </w:tcPr>
+          <w:p>
+            <w:pPr>
+              <w:widowControl w:val="0"/>
+              <w:spacing w:before="60" w:after="60" w:line="300" w:lineRule="atLeast"/>
               <w:rPr>
                 <w:rFonts w:eastAsia="Times New Roman"/>
                 <w:szCs w:val="20"/>
                 <w:lang w:eastAsia="de-DE"/>
               </w:rPr>
-              <w:t>Draft</w:t>
-            </w:r>
-          </w:p>
-        </w:tc>
-        <w:tc>
-          <w:tcPr>
-            <w:tcW w:w="3828" w:type="dxa"/>
-          </w:tcPr>
-          <w:p>
-            <w:pPr>
-              <w:widowControl w:val="0"/>
-              <w:spacing w:before="60" w:after="60" w:line="300" w:lineRule="atLeast"/>
+            </w:pPr>
+            <w:r>
               <w:rPr>
                 <w:rFonts w:eastAsia="Times New Roman"/>
                 <w:szCs w:val="20"/>
                 <w:lang w:eastAsia="de-DE"/>
               </w:rPr>
-            </w:pPr>
-            <w:r>
+              <w:t>Draft</w:t>
+            </w:r>
+          </w:p>
+        </w:tc>
+        <w:tc>
+          <w:tcPr>
+            <w:tcW w:w="3828" w:type="dxa"/>
+          </w:tcPr>
+          <w:p>
+            <w:pPr>
+              <w:widowControl w:val="0"/>
+              <w:spacing w:before="60" w:after="60" w:line="300" w:lineRule="atLeast"/>
               <w:rPr>
                 <w:rFonts w:eastAsia="Times New Roman"/>
                 <w:szCs w:val="20"/>
                 <w:lang w:eastAsia="de-DE"/>
               </w:rPr>
+            </w:pPr>
+            <w:r>
+              <w:rPr>
+                <w:rFonts w:eastAsia="Times New Roman"/>
+                <w:szCs w:val="20"/>
+                <w:lang w:eastAsia="de-DE"/>
+              </w:rPr>
               <w:t>fertiggestellt</w:t>
             </w:r>
           </w:p>
@@ -1961,10 +1973,12 @@
         <w:ind w:left="0" w:firstLine="0"/>
         <w:jc w:val="left"/>
       </w:pPr>
+      <w:bookmarkStart w:id="0" w:name="_GoBack"/>
+      <w:bookmarkEnd w:id="0"/>
     </w:p>
     <w:p>
       <w:pPr>
-        <w:pStyle w:val="berschrift1"/>
+        <w:pStyle w:val="Heading1"/>
         <w:ind w:left="-5"/>
       </w:pPr>
       <w:r>
@@ -1974,7 +1988,7 @@
     </w:p>
     <w:p>
       <w:pPr>
-        <w:pStyle w:val="berschrift3"/>
+        <w:pStyle w:val="Heading3"/>
         <w:ind w:left="-5"/>
       </w:pPr>
       <w:r>
@@ -1983,7 +1997,7 @@
     </w:p>
     <w:p>
       <w:pPr>
-        <w:pStyle w:val="berschrift4"/>
+        <w:pStyle w:val="Heading4"/>
         <w:ind w:left="-5"/>
       </w:pPr>
       <w:r>
@@ -2879,21 +2893,12 @@
         </w:rPr>
         <w:t>/</w:t>
       </w:r>
-      <w:proofErr w:type="spellStart"/>
       <w:r>
         <w:rPr>
           <w:b/>
           <w:bCs/>
         </w:rPr>
-        <w:t>F170</w:t>
-      </w:r>
-      <w:proofErr w:type="spellEnd"/>
-      <w:r>
-        <w:rPr>
-          <w:b/>
-          <w:bCs/>
-        </w:rPr>
-        <w:t>/</w:t>
+        <w:t>F170/</w:t>
       </w:r>
       <w:r>
         <w:rPr>
@@ -2958,7 +2963,7 @@
     </w:p>
     <w:p>
       <w:pPr>
-        <w:pStyle w:val="berschrift4"/>
+        <w:pStyle w:val="Heading4"/>
         <w:ind w:left="-5"/>
       </w:pPr>
       <w:r>
@@ -3189,7 +3194,7 @@
     </w:p>
     <w:p>
       <w:pPr>
-        <w:pStyle w:val="berschrift1"/>
+        <w:pStyle w:val="Heading1"/>
         <w:ind w:left="-5"/>
       </w:pPr>
       <w:r>
@@ -3212,7 +3217,7 @@
     </w:p>
     <w:p>
       <w:pPr>
-        <w:pStyle w:val="berschrift3"/>
+        <w:pStyle w:val="Heading3"/>
         <w:spacing w:after="62"/>
         <w:ind w:left="-5"/>
       </w:pPr>
@@ -3341,8 +3346,6 @@
       <w:r>
         <w:t xml:space="preserve"> </w:t>
       </w:r>
-      <w:bookmarkStart w:id="0" w:name="_GoBack"/>
-      <w:bookmarkEnd w:id="0"/>
     </w:p>
     <w:p>
       <w:pPr>
@@ -3388,7 +3391,7 @@
     </w:p>
     <w:p>
       <w:pPr>
-        <w:pStyle w:val="berschrift4"/>
+        <w:pStyle w:val="Heading4"/>
         <w:ind w:left="-5"/>
       </w:pPr>
       <w:r>
@@ -3495,38 +3498,7 @@
         <w:jc w:val="left"/>
       </w:pPr>
       <w:r>
-        <w:t xml:space="preserve">Das Spiel ist zur Unterhaltung und kreativen </w:t>
-      </w:r>
-      <w:r>
-        <w:t>Entfaltung gedacht, viele Familien</w:t>
-      </w:r>
-      <w:r>
-        <w:t xml:space="preserve"> nutzen Videospiele um</w:t>
-      </w:r>
-      <w:r>
-        <w:t xml:space="preserve"> z.B. einen gemeinsamen Familienabend zu verbringen oder anderem.</w:t>
-      </w:r>
-      <w:r>
-        <w:t xml:space="preserve"> </w:t>
-      </w:r>
-      <w:r>
-        <w:t xml:space="preserve">Dazu ist der Jump </w:t>
-      </w:r>
-      <w:proofErr w:type="spellStart"/>
-      <w:r>
-        <w:t>and</w:t>
-      </w:r>
-      <w:proofErr w:type="spellEnd"/>
-      <w:r>
-        <w:t xml:space="preserve"> Run-</w:t>
-      </w:r>
-      <w:proofErr w:type="spellStart"/>
-      <w:r>
-        <w:t>Maker</w:t>
-      </w:r>
-      <w:proofErr w:type="spellEnd"/>
-      <w:r>
-        <w:t xml:space="preserve"> perfekt geeignet, da dieser auch für mehrere Spieler spielbar ist. </w:t>
+        <w:t xml:space="preserve">Das Spiel ist zur Unterhaltung und kreativen Entfaltung gedacht, viele Familien nutzen Videospiele um z.B. einen gemeinsamen Familienabend zu verbringen oder anderem. Dazu ist der Jump and Run-Maker perfekt geeignet, da dieser auch für mehrere Spieler spielbar ist. </w:t>
       </w:r>
     </w:p>
     <w:p>
@@ -3545,7 +3517,7 @@
     </w:p>
     <w:p>
       <w:pPr>
-        <w:pStyle w:val="berschrift1"/>
+        <w:pStyle w:val="Heading1"/>
         <w:ind w:left="-5"/>
       </w:pPr>
       <w:r>
@@ -3554,7 +3526,7 @@
     </w:p>
     <w:p>
       <w:pPr>
-        <w:pStyle w:val="berschrift3"/>
+        <w:pStyle w:val="Heading3"/>
         <w:ind w:left="-5"/>
       </w:pPr>
       <w:r>
@@ -3583,7 +3555,7 @@
     </w:p>
     <w:p>
       <w:pPr>
-        <w:pStyle w:val="berschrift3"/>
+        <w:pStyle w:val="Heading3"/>
         <w:ind w:left="-5"/>
       </w:pPr>
       <w:r>
@@ -3889,7 +3861,7 @@
     </w:p>
     <w:p>
       <w:pPr>
-        <w:pStyle w:val="berschrift3"/>
+        <w:pStyle w:val="Heading3"/>
         <w:ind w:left="-5"/>
       </w:pPr>
       <w:r>
@@ -3921,7 +3893,7 @@
     </w:p>
     <w:p>
       <w:pPr>
-        <w:pStyle w:val="berschrift1"/>
+        <w:pStyle w:val="Heading1"/>
         <w:ind w:left="-5"/>
       </w:pPr>
       <w:r>
@@ -3931,7 +3903,7 @@
     </w:p>
     <w:p>
       <w:pPr>
-        <w:pStyle w:val="berschrift3"/>
+        <w:pStyle w:val="Heading3"/>
         <w:spacing w:after="274"/>
         <w:ind w:left="-5"/>
       </w:pPr>
@@ -3941,7 +3913,7 @@
     </w:p>
     <w:p>
       <w:pPr>
-        <w:pStyle w:val="berschrift3"/>
+        <w:pStyle w:val="Heading3"/>
         <w:spacing w:after="274"/>
         <w:ind w:left="-5"/>
       </w:pPr>
@@ -4018,7 +3990,7 @@
     </w:p>
     <w:p>
       <w:pPr>
-        <w:pStyle w:val="berschrift3"/>
+        <w:pStyle w:val="Heading3"/>
         <w:ind w:left="-5"/>
       </w:pPr>
       <w:r>
@@ -5241,7 +5213,7 @@
     </w:p>
     <w:p>
       <w:pPr>
-        <w:pStyle w:val="berschrift4"/>
+        <w:pStyle w:val="Heading4"/>
         <w:ind w:left="-5"/>
         <w:rPr>
           <w:bCs/>
@@ -6386,7 +6358,7 @@
     </w:p>
     <w:p>
       <w:pPr>
-        <w:pStyle w:val="berschrift4"/>
+        <w:pStyle w:val="Heading4"/>
         <w:ind w:left="-5"/>
       </w:pPr>
       <w:r>
@@ -7535,7 +7507,7 @@
     </w:p>
     <w:p>
       <w:pPr>
-        <w:pStyle w:val="berschrift3"/>
+        <w:pStyle w:val="Heading3"/>
         <w:ind w:left="-5"/>
       </w:pPr>
       <w:r>
@@ -8646,7 +8618,7 @@
     </w:p>
     <w:p>
       <w:pPr>
-        <w:pStyle w:val="berschrift4"/>
+        <w:pStyle w:val="Heading4"/>
         <w:ind w:left="-5"/>
       </w:pPr>
       <w:r>
@@ -10109,7 +10081,7 @@
     </w:p>
     <w:p>
       <w:pPr>
-        <w:pStyle w:val="berschrift4"/>
+        <w:pStyle w:val="Heading4"/>
         <w:ind w:left="-5"/>
       </w:pPr>
       <w:r>
@@ -11209,7 +11181,7 @@
     </w:p>
     <w:p>
       <w:pPr>
-        <w:pStyle w:val="berschrift4"/>
+        <w:pStyle w:val="Heading4"/>
         <w:ind w:left="-5"/>
       </w:pPr>
       <w:r>
@@ -12332,7 +12304,7 @@
     </w:p>
     <w:p>
       <w:pPr>
-        <w:pStyle w:val="berschrift4"/>
+        <w:pStyle w:val="Heading4"/>
         <w:ind w:left="-5"/>
       </w:pPr>
       <w:r>
@@ -13475,7 +13447,7 @@
     </w:p>
     <w:p>
       <w:pPr>
-        <w:pStyle w:val="berschrift4"/>
+        <w:pStyle w:val="Heading4"/>
         <w:ind w:left="-5"/>
       </w:pPr>
       <w:r>
@@ -14618,7 +14590,7 @@
     </w:p>
     <w:p>
       <w:pPr>
-        <w:pStyle w:val="berschrift4"/>
+        <w:pStyle w:val="Heading4"/>
         <w:ind w:left="-5"/>
       </w:pPr>
       <w:r>
@@ -15236,23 +15208,7 @@
                 <w:rFonts w:eastAsia="Times New Roman"/>
                 <w:sz w:val="20"/>
               </w:rPr>
-              <w:t xml:space="preserve"> </w:t>
-            </w:r>
-            <w:proofErr w:type="spellStart"/>
-            <w:r>
-              <w:rPr>
-                <w:rFonts w:eastAsia="Times New Roman"/>
-                <w:sz w:val="20"/>
-              </w:rPr>
-              <w:t>muss</w:t>
-            </w:r>
-            <w:proofErr w:type="spellEnd"/>
-            <w:r>
-              <w:rPr>
-                <w:rFonts w:eastAsia="Times New Roman"/>
-                <w:sz w:val="20"/>
-              </w:rPr>
-              <w:t xml:space="preserve"> Musik ausgewählt haben</w:t>
+              <w:t xml:space="preserve"> muss Musik ausgewählt haben</w:t>
             </w:r>
           </w:p>
         </w:tc>
@@ -15726,7 +15682,7 @@
     </w:p>
     <w:p>
       <w:pPr>
-        <w:pStyle w:val="berschrift4"/>
+        <w:pStyle w:val="Heading4"/>
         <w:ind w:left="-5"/>
       </w:pPr>
       <w:r>
@@ -16791,7 +16747,7 @@
     </w:p>
     <w:p>
       <w:pPr>
-        <w:pStyle w:val="berschrift4"/>
+        <w:pStyle w:val="Heading4"/>
         <w:ind w:left="-5"/>
       </w:pPr>
       <w:r>
@@ -17850,7 +17806,7 @@
     </w:p>
     <w:p>
       <w:pPr>
-        <w:pStyle w:val="berschrift3"/>
+        <w:pStyle w:val="Heading3"/>
         <w:ind w:left="-5"/>
       </w:pPr>
       <w:r>
@@ -18946,7 +18902,7 @@
     </w:p>
     <w:p>
       <w:pPr>
-        <w:pStyle w:val="berschrift4"/>
+        <w:pStyle w:val="Heading4"/>
         <w:spacing w:after="344"/>
         <w:ind w:left="-5"/>
       </w:pPr>
@@ -20041,7 +19997,7 @@
     </w:p>
     <w:p>
       <w:pPr>
-        <w:pStyle w:val="berschrift4"/>
+        <w:pStyle w:val="Heading4"/>
         <w:ind w:left="-5"/>
       </w:pPr>
       <w:r>
@@ -21142,7 +21098,7 @@
     </w:p>
     <w:p>
       <w:pPr>
-        <w:pStyle w:val="berschrift4"/>
+        <w:pStyle w:val="Heading4"/>
         <w:ind w:left="-5"/>
       </w:pPr>
       <w:r>
@@ -22224,7 +22180,7 @@
     </w:p>
     <w:p>
       <w:pPr>
-        <w:pStyle w:val="berschrift3"/>
+        <w:pStyle w:val="Heading3"/>
         <w:ind w:left="-5"/>
       </w:pPr>
       <w:r>
@@ -22236,15 +22192,7 @@
       </w:r>
       <w:proofErr w:type="spellEnd"/>
       <w:r>
-        <w:t xml:space="preserve"> für Charakter (/</w:t>
-      </w:r>
-      <w:proofErr w:type="spellStart"/>
-      <w:r>
-        <w:t>F170</w:t>
-      </w:r>
-      <w:proofErr w:type="spellEnd"/>
-      <w:r>
-        <w:t xml:space="preserve">/) </w:t>
+        <w:t xml:space="preserve"> für Charakter (/F170/) </w:t>
       </w:r>
       <w:r>
         <w:rPr>
@@ -22927,7 +22875,7 @@
                 <w:rFonts w:eastAsia="Times New Roman"/>
                 <w:sz w:val="20"/>
               </w:rPr>
-              <w:t xml:space="preserve">Spieler </w:t>
+              <w:t>Spieler muss Power-</w:t>
             </w:r>
             <w:proofErr w:type="spellStart"/>
             <w:r>
@@ -22935,7 +22883,7 @@
                 <w:rFonts w:eastAsia="Times New Roman"/>
                 <w:sz w:val="20"/>
               </w:rPr>
-              <w:t>muss</w:t>
+              <w:t>Ups</w:t>
             </w:r>
             <w:proofErr w:type="spellEnd"/>
             <w:r>
@@ -22943,33 +22891,8 @@
                 <w:rFonts w:eastAsia="Times New Roman"/>
                 <w:sz w:val="20"/>
               </w:rPr>
-              <w:t xml:space="preserve"> Power-</w:t>
-            </w:r>
-            <w:proofErr w:type="spellStart"/>
-            <w:r>
-              <w:rPr>
-                <w:rFonts w:eastAsia="Times New Roman"/>
-                <w:sz w:val="20"/>
-              </w:rPr>
-              <w:t>Ups</w:t>
-            </w:r>
-            <w:proofErr w:type="spellEnd"/>
-            <w:r>
-              <w:rPr>
-                <w:rFonts w:eastAsia="Times New Roman"/>
-                <w:sz w:val="20"/>
-              </w:rPr>
-              <w:t xml:space="preserve"> im Edit-Modus </w:t>
-            </w:r>
-            <w:proofErr w:type="spellStart"/>
-            <w:r>
-              <w:rPr>
-                <w:rFonts w:eastAsia="Times New Roman"/>
-                <w:sz w:val="20"/>
-              </w:rPr>
-              <w:t>platzieren</w:t>
-            </w:r>
-            <w:proofErr w:type="spellEnd"/>
+              <w:t xml:space="preserve"> im Edit-Modus platzieren</w:t>
+            </w:r>
           </w:p>
         </w:tc>
       </w:tr>
@@ -23486,7 +23409,7 @@
     </w:tbl>
     <w:p>
       <w:pPr>
-        <w:pStyle w:val="berschrift1"/>
+        <w:pStyle w:val="Heading1"/>
         <w:ind w:left="-5"/>
       </w:pPr>
     </w:p>
@@ -23507,13 +23430,13 @@
     </w:p>
     <w:p>
       <w:pPr>
-        <w:pStyle w:val="berschrift1"/>
+        <w:pStyle w:val="Heading1"/>
         <w:ind w:left="-5"/>
       </w:pPr>
     </w:p>
     <w:p>
       <w:pPr>
-        <w:pStyle w:val="berschrift1"/>
+        <w:pStyle w:val="Heading1"/>
         <w:ind w:left="-5"/>
       </w:pPr>
       <w:r>
@@ -23522,7 +23445,7 @@
     </w:p>
     <w:p>
       <w:pPr>
-        <w:pStyle w:val="berschrift3"/>
+        <w:pStyle w:val="Heading3"/>
         <w:ind w:left="-5"/>
       </w:pPr>
       <w:r>
@@ -23540,7 +23463,7 @@
     </w:p>
     <w:p>
       <w:pPr>
-        <w:pStyle w:val="Listenabsatz"/>
+        <w:pStyle w:val="ListParagraph"/>
         <w:numPr>
           <w:ilvl w:val="0"/>
           <w:numId w:val="19"/>
@@ -23553,7 +23476,7 @@
     </w:p>
     <w:p>
       <w:pPr>
-        <w:pStyle w:val="Listenabsatz"/>
+        <w:pStyle w:val="ListParagraph"/>
         <w:numPr>
           <w:ilvl w:val="0"/>
           <w:numId w:val="19"/>
@@ -23566,7 +23489,7 @@
     </w:p>
     <w:p>
       <w:pPr>
-        <w:pStyle w:val="Listenabsatz"/>
+        <w:pStyle w:val="ListParagraph"/>
         <w:numPr>
           <w:ilvl w:val="0"/>
           <w:numId w:val="19"/>
@@ -23579,7 +23502,7 @@
     </w:p>
     <w:p>
       <w:pPr>
-        <w:pStyle w:val="Listenabsatz"/>
+        <w:pStyle w:val="ListParagraph"/>
         <w:numPr>
           <w:ilvl w:val="0"/>
           <w:numId w:val="19"/>
@@ -23592,7 +23515,7 @@
     </w:p>
     <w:p>
       <w:pPr>
-        <w:pStyle w:val="Listenabsatz"/>
+        <w:pStyle w:val="ListParagraph"/>
         <w:numPr>
           <w:ilvl w:val="0"/>
           <w:numId w:val="19"/>
@@ -23605,7 +23528,7 @@
     </w:p>
     <w:p>
       <w:pPr>
-        <w:pStyle w:val="berschrift3"/>
+        <w:pStyle w:val="Heading3"/>
         <w:ind w:left="-5"/>
       </w:pPr>
       <w:r>
@@ -23632,7 +23555,7 @@
     </w:p>
     <w:p>
       <w:pPr>
-        <w:pStyle w:val="Listenabsatz"/>
+        <w:pStyle w:val="ListParagraph"/>
         <w:numPr>
           <w:ilvl w:val="0"/>
           <w:numId w:val="20"/>
@@ -23644,7 +23567,7 @@
     </w:p>
     <w:p>
       <w:pPr>
-        <w:pStyle w:val="Listenabsatz"/>
+        <w:pStyle w:val="ListParagraph"/>
         <w:numPr>
           <w:ilvl w:val="0"/>
           <w:numId w:val="20"/>
@@ -23656,7 +23579,7 @@
     </w:p>
     <w:p>
       <w:pPr>
-        <w:pStyle w:val="Listenabsatz"/>
+        <w:pStyle w:val="ListParagraph"/>
         <w:numPr>
           <w:ilvl w:val="0"/>
           <w:numId w:val="20"/>
@@ -23668,13 +23591,13 @@
     </w:p>
     <w:p>
       <w:pPr>
-        <w:pStyle w:val="Listenabsatz"/>
+        <w:pStyle w:val="ListParagraph"/>
         <w:ind w:firstLine="0"/>
       </w:pPr>
     </w:p>
     <w:p>
       <w:pPr>
-        <w:pStyle w:val="berschrift3"/>
+        <w:pStyle w:val="Heading3"/>
         <w:numPr>
           <w:ilvl w:val="1"/>
           <w:numId w:val="19"/>
@@ -23686,7 +23609,7 @@
     </w:p>
     <w:p>
       <w:pPr>
-        <w:pStyle w:val="berschrift3"/>
+        <w:pStyle w:val="Heading3"/>
         <w:rPr>
           <w:b w:val="0"/>
           <w:color w:val="000000"/>
@@ -23758,7 +23681,7 @@
     </w:p>
     <w:p>
       <w:pPr>
-        <w:pStyle w:val="Listenabsatz"/>
+        <w:pStyle w:val="ListParagraph"/>
         <w:numPr>
           <w:ilvl w:val="0"/>
           <w:numId w:val="21"/>
@@ -23770,7 +23693,7 @@
     </w:p>
     <w:p>
       <w:pPr>
-        <w:pStyle w:val="Listenabsatz"/>
+        <w:pStyle w:val="ListParagraph"/>
         <w:numPr>
           <w:ilvl w:val="0"/>
           <w:numId w:val="21"/>
@@ -23782,7 +23705,7 @@
     </w:p>
     <w:p>
       <w:pPr>
-        <w:pStyle w:val="Listenabsatz"/>
+        <w:pStyle w:val="ListParagraph"/>
         <w:numPr>
           <w:ilvl w:val="0"/>
           <w:numId w:val="21"/>
@@ -23794,7 +23717,7 @@
     </w:p>
     <w:p>
       <w:pPr>
-        <w:pStyle w:val="Listenabsatz"/>
+        <w:pStyle w:val="ListParagraph"/>
         <w:numPr>
           <w:ilvl w:val="0"/>
           <w:numId w:val="21"/>
@@ -23833,7 +23756,7 @@
     </w:p>
     <w:p>
       <w:pPr>
-        <w:pStyle w:val="berschrift1"/>
+        <w:pStyle w:val="Heading1"/>
         <w:spacing w:after="182"/>
         <w:ind w:left="-5"/>
       </w:pPr>
@@ -23852,7 +23775,7 @@
     </w:p>
     <w:p>
       <w:pPr>
-        <w:pStyle w:val="berschrift3"/>
+        <w:pStyle w:val="Heading3"/>
         <w:ind w:left="-5"/>
       </w:pPr>
       <w:r>
@@ -23870,7 +23793,7 @@
     </w:p>
     <w:p>
       <w:pPr>
-        <w:pStyle w:val="berschrift3"/>
+        <w:pStyle w:val="Heading3"/>
         <w:ind w:left="-5"/>
       </w:pPr>
       <w:r>
@@ -23885,7 +23808,7 @@
     <w:p/>
     <w:p>
       <w:pPr>
-        <w:pStyle w:val="berschrift3"/>
+        <w:pStyle w:val="Heading3"/>
         <w:ind w:left="-5"/>
       </w:pPr>
       <w:r>
@@ -23910,7 +23833,7 @@
     </w:p>
     <w:p>
       <w:pPr>
-        <w:pStyle w:val="berschrift3"/>
+        <w:pStyle w:val="Heading3"/>
         <w:ind w:left="-5"/>
       </w:pPr>
       <w:r>
@@ -23925,7 +23848,7 @@
     <w:p/>
     <w:p>
       <w:pPr>
-        <w:pStyle w:val="berschrift3"/>
+        <w:pStyle w:val="Heading3"/>
         <w:ind w:left="-5"/>
       </w:pPr>
       <w:r>
@@ -23940,7 +23863,7 @@
     <w:p/>
     <w:p>
       <w:pPr>
-        <w:pStyle w:val="berschrift3"/>
+        <w:pStyle w:val="Heading3"/>
         <w:ind w:left="-5"/>
       </w:pPr>
       <w:r>
@@ -23955,7 +23878,7 @@
     <w:p/>
     <w:p>
       <w:pPr>
-        <w:pStyle w:val="berschrift3"/>
+        <w:pStyle w:val="Heading3"/>
         <w:ind w:left="-5"/>
       </w:pPr>
       <w:r>
@@ -23971,7 +23894,7 @@
     <w:p/>
     <w:p>
       <w:pPr>
-        <w:pStyle w:val="berschrift3"/>
+        <w:pStyle w:val="Heading3"/>
         <w:ind w:left="-5"/>
       </w:pPr>
       <w:r>
@@ -23986,7 +23909,7 @@
     <w:p/>
     <w:p>
       <w:pPr>
-        <w:pStyle w:val="berschrift3"/>
+        <w:pStyle w:val="Heading3"/>
         <w:ind w:left="-5"/>
       </w:pPr>
       <w:r>
@@ -24001,7 +23924,7 @@
     <w:p/>
     <w:p>
       <w:pPr>
-        <w:pStyle w:val="berschrift3"/>
+        <w:pStyle w:val="Heading3"/>
         <w:ind w:left="-5"/>
       </w:pPr>
       <w:r>
@@ -24021,7 +23944,7 @@
     <w:p/>
     <w:p>
       <w:pPr>
-        <w:pStyle w:val="berschrift3"/>
+        <w:pStyle w:val="Heading3"/>
         <w:ind w:left="-5"/>
       </w:pPr>
       <w:r>
@@ -24036,7 +23959,7 @@
     <w:p/>
     <w:p>
       <w:pPr>
-        <w:pStyle w:val="berschrift3"/>
+        <w:pStyle w:val="Heading3"/>
         <w:ind w:left="-5"/>
       </w:pPr>
       <w:r>
@@ -24051,7 +23974,7 @@
     <w:p/>
     <w:p>
       <w:pPr>
-        <w:pStyle w:val="berschrift3"/>
+        <w:pStyle w:val="Heading3"/>
         <w:ind w:left="-5"/>
       </w:pPr>
       <w:r>
@@ -24066,7 +23989,7 @@
     <w:p/>
     <w:p>
       <w:pPr>
-        <w:pStyle w:val="berschrift3"/>
+        <w:pStyle w:val="Heading3"/>
         <w:ind w:left="-5"/>
       </w:pPr>
       <w:r>
@@ -24081,7 +24004,7 @@
     <w:p/>
     <w:p>
       <w:pPr>
-        <w:pStyle w:val="berschrift3"/>
+        <w:pStyle w:val="Heading3"/>
         <w:ind w:left="-5"/>
       </w:pPr>
       <w:r>
@@ -24097,7 +24020,7 @@
     <w:p/>
     <w:p>
       <w:pPr>
-        <w:pStyle w:val="berschrift3"/>
+        <w:pStyle w:val="Heading3"/>
         <w:ind w:left="-5"/>
       </w:pPr>
       <w:r>
@@ -24112,19 +24035,11 @@
     <w:p/>
     <w:p>
       <w:pPr>
-        <w:pStyle w:val="berschrift3"/>
+        <w:pStyle w:val="Heading3"/>
         <w:ind w:left="-5"/>
       </w:pPr>
       <w:r>
-        <w:t>6.17 /</w:t>
-      </w:r>
-      <w:proofErr w:type="spellStart"/>
-      <w:r>
-        <w:t>L170</w:t>
-      </w:r>
-      <w:proofErr w:type="spellEnd"/>
-      <w:r>
-        <w:t>/ Power-</w:t>
+        <w:t>6.17 /L170/ Power-</w:t>
       </w:r>
       <w:proofErr w:type="spellStart"/>
       <w:r>
@@ -24168,7 +24083,7 @@
     </w:p>
     <w:p>
       <w:pPr>
-        <w:pStyle w:val="berschrift4"/>
+        <w:pStyle w:val="Heading4"/>
         <w:ind w:left="-5"/>
         <w:rPr>
           <w:rFonts w:ascii="Cambria" w:eastAsia="Cambria" w:hAnsi="Cambria" w:cs="Cambria"/>
@@ -24189,7 +24104,7 @@
     </w:p>
     <w:p>
       <w:pPr>
-        <w:pStyle w:val="berschrift4"/>
+        <w:pStyle w:val="Heading4"/>
         <w:ind w:left="-5"/>
       </w:pPr>
       <w:r>
@@ -24264,23 +24179,7 @@
       </w:r>
       <w:proofErr w:type="spellEnd"/>
       <w:r>
-        <w:t xml:space="preserve">“ </w:t>
-      </w:r>
-      <w:proofErr w:type="spellStart"/>
-      <w:r>
-        <w:t>lässt</w:t>
-      </w:r>
-      <w:proofErr w:type="spellEnd"/>
-      <w:r>
-        <w:t xml:space="preserve"> der User hierbei ein eigenes Design in das Spiel integrieren. Dazu muss er dieses nur in das richtige Format bringen und über dieses Menü in das Spiel integrieren. „Open“ lässt den User eine schon vorhandene Spielkomponente laden und bearbeiten. „Save“ speichert die derzeit geöffnete Spielekomponente ab. „Select Block lässt den Spieler einen Block auswählen und diesen in die derzeit offene Spielewelt einfügen um so die Welt zu bearbeiten und zu verändern. „Exit“ führt den Spieler zum Startmenü zurück. „Exit </w:t>
-      </w:r>
-      <w:proofErr w:type="spellStart"/>
-      <w:r>
-        <w:t>to</w:t>
-      </w:r>
-      <w:proofErr w:type="spellEnd"/>
-      <w:r>
-        <w:t xml:space="preserve"> Windows“ </w:t>
+        <w:t xml:space="preserve">“ lässt der User hierbei ein eigenes Design in das Spiel integrieren. Dazu muss er dieses nur in das richtige Format bringen und über dieses Menü in das Spiel integrieren. „Open“ lässt den User eine schon vorhandene Spielkomponente laden und bearbeiten. „Save“ speichert die derzeit geöffnete Spielekomponente ab. „Select Block lässt den Spieler einen Block auswählen und diesen in die derzeit offene Spielewelt einfügen um so die Welt zu bearbeiten und zu verändern. „Exit“ führt den Spieler zum Startmenü zurück. „Exit to Windows“ </w:t>
       </w:r>
       <w:proofErr w:type="spellStart"/>
       <w:r>
@@ -24303,7 +24202,7 @@
     </w:p>
     <w:p>
       <w:pPr>
-        <w:pStyle w:val="berschrift4"/>
+        <w:pStyle w:val="Heading4"/>
         <w:ind w:left="-5"/>
       </w:pPr>
       <w:r>
@@ -24375,23 +24274,7 @@
       </w:r>
       <w:proofErr w:type="spellEnd"/>
       <w:r>
-        <w:t xml:space="preserve">“ </w:t>
-      </w:r>
-      <w:proofErr w:type="spellStart"/>
-      <w:r>
-        <w:t>lässt</w:t>
-      </w:r>
-      <w:proofErr w:type="spellEnd"/>
-      <w:r>
-        <w:t xml:space="preserve"> das pausierte Spiel weiterlaufen. „Exit“ führt den Spieler zum Startmenü zurück. „Exit </w:t>
-      </w:r>
-      <w:proofErr w:type="spellStart"/>
-      <w:r>
-        <w:t>to</w:t>
-      </w:r>
-      <w:proofErr w:type="spellEnd"/>
-      <w:r>
-        <w:t xml:space="preserve"> Windows“ </w:t>
+        <w:t xml:space="preserve">“ lässt das pausierte Spiel weiterlaufen. „Exit“ führt den Spieler zum Startmenü zurück. „Exit to Windows“ </w:t>
       </w:r>
       <w:proofErr w:type="spellStart"/>
       <w:r>
@@ -24425,7 +24308,7 @@
     </w:p>
     <w:p>
       <w:pPr>
-        <w:pStyle w:val="berschrift4"/>
+        <w:pStyle w:val="Heading4"/>
         <w:ind w:left="-5"/>
       </w:pPr>
       <w:r>
@@ -24513,15 +24396,7 @@
       </w:r>
       <w:proofErr w:type="spellEnd"/>
       <w:r>
-        <w:t xml:space="preserve"> des Levels vom letzten Checkpoint aus. Falls kein Checkpoint aktiviert wurde wird man zum Anfang zurückgesetzt. „Exit“ führt den Spieler zum Startmenü zurück. „Exit </w:t>
-      </w:r>
-      <w:proofErr w:type="spellStart"/>
-      <w:r>
-        <w:t>to</w:t>
-      </w:r>
-      <w:proofErr w:type="spellEnd"/>
-      <w:r>
-        <w:t xml:space="preserve"> Windows“ </w:t>
+        <w:t xml:space="preserve"> des Levels vom letzten Checkpoint aus. Falls kein Checkpoint aktiviert wurde wird man zum Anfang zurückgesetzt. „Exit“ führt den Spieler zum Startmenü zurück. „Exit to Windows“ </w:t>
       </w:r>
       <w:proofErr w:type="spellStart"/>
       <w:r>
@@ -24553,7 +24428,7 @@
     </w:p>
     <w:p>
       <w:pPr>
-        <w:pStyle w:val="berschrift4"/>
+        <w:pStyle w:val="Heading4"/>
         <w:ind w:left="-5"/>
       </w:pPr>
       <w:r>
@@ -24643,7 +24518,7 @@
     </w:p>
     <w:p>
       <w:pPr>
-        <w:pStyle w:val="berschrift4"/>
+        <w:pStyle w:val="Heading4"/>
         <w:ind w:left="-5"/>
       </w:pPr>
       <w:r>
@@ -24750,7 +24625,7 @@
     </w:p>
     <w:p>
       <w:pPr>
-        <w:pStyle w:val="berschrift4"/>
+        <w:pStyle w:val="Heading4"/>
         <w:ind w:left="-5"/>
       </w:pPr>
       <w:r>
@@ -24819,7 +24694,7 @@
     </w:p>
     <w:p>
       <w:pPr>
-        <w:pStyle w:val="berschrift4"/>
+        <w:pStyle w:val="Heading4"/>
         <w:ind w:left="-5"/>
       </w:pPr>
       <w:r>
@@ -24971,7 +24846,7 @@
     </w:p>
     <w:p>
       <w:pPr>
-        <w:pStyle w:val="berschrift2"/>
+        <w:pStyle w:val="Heading2"/>
         <w:spacing w:after="182"/>
         <w:ind w:left="-5"/>
       </w:pPr>
@@ -28202,7 +28077,7 @@
     </w:p>
     <w:p>
       <w:pPr>
-        <w:pStyle w:val="berschrift2"/>
+        <w:pStyle w:val="Heading2"/>
         <w:ind w:left="-5"/>
       </w:pPr>
       <w:r>
@@ -28211,7 +28086,7 @@
     </w:p>
     <w:p>
       <w:pPr>
-        <w:pStyle w:val="berschrift3"/>
+        <w:pStyle w:val="Heading3"/>
         <w:spacing w:after="274"/>
         <w:ind w:left="-5"/>
       </w:pPr>
@@ -28275,21 +28150,13 @@
     </w:p>
     <w:p>
       <w:pPr>
-        <w:pStyle w:val="berschrift3"/>
+        <w:pStyle w:val="Heading3"/>
         <w:spacing w:after="274"/>
         <w:ind w:left="-5"/>
       </w:pPr>
       <w:r>
         <w:lastRenderedPageBreak/>
-        <w:t>9.2 /</w:t>
-      </w:r>
-      <w:proofErr w:type="spellStart"/>
-      <w:r>
-        <w:t>T020</w:t>
-      </w:r>
-      <w:proofErr w:type="spellEnd"/>
-      <w:r>
-        <w:t xml:space="preserve">/ </w:t>
+        <w:t xml:space="preserve">9.2 /T020/ </w:t>
       </w:r>
       <w:proofErr w:type="spellStart"/>
       <w:r>
@@ -28403,7 +28270,7 @@
     </w:p>
     <w:p>
       <w:pPr>
-        <w:pStyle w:val="berschrift1"/>
+        <w:pStyle w:val="Heading1"/>
         <w:ind w:left="-5"/>
       </w:pPr>
       <w:r>
@@ -28412,7 +28279,7 @@
     </w:p>
     <w:p>
       <w:pPr>
-        <w:pStyle w:val="berschrift3"/>
+        <w:pStyle w:val="Heading3"/>
         <w:ind w:left="-5"/>
       </w:pPr>
       <w:r>
@@ -28450,7 +28317,7 @@
     </w:p>
     <w:p>
       <w:pPr>
-        <w:pStyle w:val="berschrift3"/>
+        <w:pStyle w:val="Heading3"/>
         <w:ind w:left="-5"/>
       </w:pPr>
       <w:r>
@@ -28480,7 +28347,7 @@
     </w:p>
     <w:p>
       <w:pPr>
-        <w:pStyle w:val="berschrift1"/>
+        <w:pStyle w:val="Heading1"/>
         <w:ind w:left="-5"/>
       </w:pPr>
       <w:r>
@@ -28489,7 +28356,7 @@
     </w:p>
     <w:p>
       <w:pPr>
-        <w:pStyle w:val="berschrift3"/>
+        <w:pStyle w:val="Heading3"/>
         <w:ind w:left="-5"/>
       </w:pPr>
       <w:r>
@@ -28514,7 +28381,7 @@
     <w:p/>
     <w:p>
       <w:pPr>
-        <w:pStyle w:val="berschrift3"/>
+        <w:pStyle w:val="Heading3"/>
         <w:ind w:left="-5"/>
       </w:pPr>
       <w:r>
@@ -28548,7 +28415,7 @@
     </w:p>
     <w:p>
       <w:pPr>
-        <w:pStyle w:val="berschrift1"/>
+        <w:pStyle w:val="Heading1"/>
         <w:spacing w:after="151"/>
         <w:ind w:left="-5"/>
       </w:pPr>
@@ -28655,7 +28522,7 @@
     </w:p>
     <w:p>
       <w:pPr>
-        <w:pStyle w:val="berschrift1"/>
+        <w:pStyle w:val="Heading1"/>
         <w:spacing w:after="0"/>
         <w:ind w:left="-5"/>
       </w:pPr>
@@ -29539,7 +29406,7 @@
         <w:color w:val="7F7F7F"/>
         <w:sz w:val="18"/>
       </w:rPr>
-      <w:t>7</w:t>
+      <w:t>19</w:t>
     </w:r>
     <w:r>
       <w:rPr>
@@ -38273,7 +38140,7 @@
     <w:lsdException w:name="List Table 6 Colorful Accent 6" w:uiPriority="51"/>
     <w:lsdException w:name="List Table 7 Colorful Accent 6" w:uiPriority="52"/>
   </w:latentStyles>
-  <w:style w:type="paragraph" w:default="1" w:styleId="Standard">
+  <w:style w:type="paragraph" w:default="1" w:styleId="Normal">
     <w:name w:val="Normal"/>
     <w:qFormat/>
     <w:pPr>
@@ -38287,10 +38154,10 @@
       <w:sz w:val="24"/>
     </w:rPr>
   </w:style>
-  <w:style w:type="paragraph" w:styleId="berschrift1">
+  <w:style w:type="paragraph" w:styleId="Heading1">
     <w:name w:val="heading 1"/>
-    <w:next w:val="Standard"/>
-    <w:link w:val="berschrift1Zchn"/>
+    <w:next w:val="Normal"/>
+    <w:link w:val="Heading1Char"/>
     <w:uiPriority w:val="9"/>
     <w:unhideWhenUsed/>
     <w:qFormat/>
@@ -38308,10 +38175,10 @@
       <w:sz w:val="28"/>
     </w:rPr>
   </w:style>
-  <w:style w:type="paragraph" w:styleId="berschrift2">
+  <w:style w:type="paragraph" w:styleId="Heading2">
     <w:name w:val="heading 2"/>
-    <w:next w:val="Standard"/>
-    <w:link w:val="berschrift2Zchn"/>
+    <w:next w:val="Normal"/>
+    <w:link w:val="Heading2Char"/>
     <w:uiPriority w:val="9"/>
     <w:unhideWhenUsed/>
     <w:qFormat/>
@@ -38329,10 +38196,10 @@
       <w:sz w:val="28"/>
     </w:rPr>
   </w:style>
-  <w:style w:type="paragraph" w:styleId="berschrift3">
+  <w:style w:type="paragraph" w:styleId="Heading3">
     <w:name w:val="heading 3"/>
-    <w:next w:val="Standard"/>
-    <w:link w:val="berschrift3Zchn"/>
+    <w:next w:val="Normal"/>
+    <w:link w:val="Heading3Char"/>
     <w:uiPriority w:val="9"/>
     <w:unhideWhenUsed/>
     <w:qFormat/>
@@ -38350,10 +38217,10 @@
       <w:sz w:val="24"/>
     </w:rPr>
   </w:style>
-  <w:style w:type="paragraph" w:styleId="berschrift4">
+  <w:style w:type="paragraph" w:styleId="Heading4">
     <w:name w:val="heading 4"/>
-    <w:next w:val="Standard"/>
-    <w:link w:val="berschrift4Zchn"/>
+    <w:next w:val="Normal"/>
+    <w:link w:val="Heading4Char"/>
     <w:uiPriority w:val="9"/>
     <w:unhideWhenUsed/>
     <w:qFormat/>
@@ -38372,13 +38239,13 @@
       <w:sz w:val="24"/>
     </w:rPr>
   </w:style>
-  <w:style w:type="character" w:default="1" w:styleId="Absatz-Standardschriftart">
+  <w:style w:type="character" w:default="1" w:styleId="DefaultParagraphFont">
     <w:name w:val="Default Paragraph Font"/>
     <w:uiPriority w:val="1"/>
     <w:semiHidden/>
     <w:unhideWhenUsed/>
   </w:style>
-  <w:style w:type="table" w:default="1" w:styleId="NormaleTabelle">
+  <w:style w:type="table" w:default="1" w:styleId="TableNormal">
     <w:name w:val="Normal Table"/>
     <w:uiPriority w:val="99"/>
     <w:semiHidden/>
@@ -38393,15 +38260,15 @@
       </w:tblCellMar>
     </w:tblPr>
   </w:style>
-  <w:style w:type="numbering" w:default="1" w:styleId="KeineListe">
+  <w:style w:type="numbering" w:default="1" w:styleId="NoList">
     <w:name w:val="No List"/>
     <w:uiPriority w:val="99"/>
     <w:semiHidden/>
     <w:unhideWhenUsed/>
   </w:style>
-  <w:style w:type="character" w:customStyle="1" w:styleId="berschrift2Zchn">
-    <w:name w:val="Überschrift 2 Zchn"/>
-    <w:link w:val="berschrift2"/>
+  <w:style w:type="character" w:customStyle="1" w:styleId="Heading2Char">
+    <w:name w:val="Heading 2 Char"/>
+    <w:link w:val="Heading2"/>
     <w:rPr>
       <w:rFonts w:ascii="Arial" w:eastAsia="Arial" w:hAnsi="Arial" w:cs="Arial"/>
       <w:b/>
@@ -38409,9 +38276,9 @@
       <w:sz w:val="28"/>
     </w:rPr>
   </w:style>
-  <w:style w:type="character" w:customStyle="1" w:styleId="berschrift4Zchn">
-    <w:name w:val="Überschrift 4 Zchn"/>
-    <w:link w:val="berschrift4"/>
+  <w:style w:type="character" w:customStyle="1" w:styleId="Heading4Char">
+    <w:name w:val="Heading 4 Char"/>
+    <w:link w:val="Heading4"/>
     <w:rPr>
       <w:rFonts w:ascii="Arial" w:eastAsia="Arial" w:hAnsi="Arial" w:cs="Arial"/>
       <w:b/>
@@ -38420,9 +38287,9 @@
       <w:sz w:val="24"/>
     </w:rPr>
   </w:style>
-  <w:style w:type="character" w:customStyle="1" w:styleId="berschrift3Zchn">
-    <w:name w:val="Überschrift 3 Zchn"/>
-    <w:link w:val="berschrift3"/>
+  <w:style w:type="character" w:customStyle="1" w:styleId="Heading3Char">
+    <w:name w:val="Heading 3 Char"/>
+    <w:link w:val="Heading3"/>
     <w:uiPriority w:val="9"/>
     <w:rPr>
       <w:rFonts w:ascii="Arial" w:eastAsia="Arial" w:hAnsi="Arial" w:cs="Arial"/>
@@ -38431,9 +38298,9 @@
       <w:sz w:val="24"/>
     </w:rPr>
   </w:style>
-  <w:style w:type="character" w:customStyle="1" w:styleId="berschrift1Zchn">
-    <w:name w:val="Überschrift 1 Zchn"/>
-    <w:link w:val="berschrift1"/>
+  <w:style w:type="character" w:customStyle="1" w:styleId="Heading1Char">
+    <w:name w:val="Heading 1 Char"/>
+    <w:link w:val="Heading1"/>
     <w:rPr>
       <w:rFonts w:ascii="Arial" w:eastAsia="Arial" w:hAnsi="Arial" w:cs="Arial"/>
       <w:b/>
@@ -38455,9 +38322,9 @@
       </w:tblCellMar>
     </w:tblPr>
   </w:style>
-  <w:style w:type="paragraph" w:styleId="Listenabsatz">
+  <w:style w:type="paragraph" w:styleId="ListParagraph">
     <w:name w:val="List Paragraph"/>
-    <w:basedOn w:val="Standard"/>
+    <w:basedOn w:val="Normal"/>
     <w:uiPriority w:val="34"/>
     <w:qFormat/>
     <w:rsid w:val="007B5DA3"/>
@@ -38466,9 +38333,9 @@
       <w:contextualSpacing/>
     </w:pPr>
   </w:style>
-  <w:style w:type="paragraph" w:styleId="KeinLeerraum">
+  <w:style w:type="paragraph" w:styleId="NoSpacing">
     <w:name w:val="No Spacing"/>
-    <w:link w:val="KeinLeerraumZchn"/>
+    <w:link w:val="NoSpacingChar"/>
     <w:uiPriority w:val="1"/>
     <w:qFormat/>
     <w:rsid w:val="00F66429"/>
@@ -38479,10 +38346,10 @@
       <w:lang w:val="en-US" w:eastAsia="en-US"/>
     </w:rPr>
   </w:style>
-  <w:style w:type="character" w:customStyle="1" w:styleId="KeinLeerraumZchn">
-    <w:name w:val="Kein Leerraum Zchn"/>
-    <w:basedOn w:val="Absatz-Standardschriftart"/>
-    <w:link w:val="KeinLeerraum"/>
+  <w:style w:type="character" w:customStyle="1" w:styleId="NoSpacingChar">
+    <w:name w:val="No Spacing Char"/>
+    <w:basedOn w:val="DefaultParagraphFont"/>
+    <w:link w:val="NoSpacing"/>
     <w:uiPriority w:val="1"/>
     <w:rsid w:val="00F66429"/>
     <w:rPr>

</xml_diff>